<commit_message>
saque 'approved' redundante del curso de excel del cv
</commit_message>
<xml_diff>
--- a/LucaMagnasco_CV_EN_pub.docx
+++ b/LucaMagnasco_CV_EN_pub.docx
@@ -374,10 +374,7 @@
         <w:spacing w:after="0" w:line="240" w:lineRule="auto"/>
       </w:pPr>
       <w:r>
-        <w:t>Microsoft</w:t>
-      </w:r>
-      <w:r>
-        <w:t xml:space="preserve"> EXCEL UBA course approved</w:t>
+        <w:t>Microsoft EXCEL UBA course</w:t>
       </w:r>
     </w:p>
     <w:p>

</xml_diff>